<commit_message>
Added new version of report as Beta Report.
</commit_message>
<xml_diff>
--- a/docs/others/lesoes.docx
+++ b/docs/others/lesoes.docx
@@ -140,8 +140,6 @@
         </w:rPr>
         <w:t>Some injuries have degrees of severity.)</w:t>
       </w:r>
-      <w:bookmarkStart w:id="0" w:name="_GoBack"/>
-      <w:bookmarkEnd w:id="0"/>
     </w:p>
     <w:p>
       <w:pPr>
@@ -149,6 +147,8 @@
           <w:lang w:val="en-US"/>
         </w:rPr>
       </w:pPr>
+      <w:bookmarkStart w:id="0" w:name="_GoBack"/>
+      <w:bookmarkEnd w:id="0"/>
     </w:p>
     <w:sectPr>
       <w:pgSz w:w="11906" w:h="16838"/>

</xml_diff>